<commit_message>
#0.0.c Završena provera funkcionalnosti za rezervacije
</commit_message>
<xml_diff>
--- a/Skalabilnost/Skalabilnost.docx
+++ b/Skalabilnost/Skalabilnost.docx
@@ -800,27 +800,14 @@
       <w:r>
         <w:t xml:space="preserve"> </w:t>
       </w:r>
-      <w:r>
-        <w:fldChar w:fldCharType="begin"/>
-      </w:r>
-      <w:r>
-        <w:instrText xml:space="preserve"> SEQ Slika \* ARABIC </w:instrText>
-      </w:r>
-      <w:r>
-        <w:fldChar w:fldCharType="separate"/>
-      </w:r>
-      <w:r>
-        <w:rPr>
-          <w:noProof/>
-        </w:rPr>
-        <w:t>1</w:t>
-      </w:r>
-      <w:r>
-        <w:rPr>
-          <w:noProof/>
-        </w:rPr>
-        <w:fldChar w:fldCharType="end"/>
-      </w:r>
+      <w:fldSimple w:instr=" SEQ Slika \* ARABIC ">
+        <w:r>
+          <w:rPr>
+            <w:noProof/>
+          </w:rPr>
+          <w:t>1</w:t>
+        </w:r>
+      </w:fldSimple>
       <w:r>
         <w:t xml:space="preserve">: </w:t>
       </w:r>
@@ -4625,23 +4612,7 @@
           <w:sz w:val="24"/>
           <w:szCs w:val="24"/>
         </w:rPr>
-        <w:t xml:space="preserve"> </w:t>
-      </w:r>
-      <w:proofErr w:type="spellStart"/>
-      <w:r>
-        <w:rPr>
-          <w:sz w:val="24"/>
-          <w:szCs w:val="24"/>
-        </w:rPr>
-        <w:t>i</w:t>
-      </w:r>
-      <w:proofErr w:type="spellEnd"/>
-      <w:r>
-        <w:rPr>
-          <w:sz w:val="24"/>
-          <w:szCs w:val="24"/>
-        </w:rPr>
-        <w:t xml:space="preserve"> </w:t>
+        <w:t xml:space="preserve"> i </w:t>
       </w:r>
       <w:proofErr w:type="spellStart"/>
       <w:r>
@@ -5366,7 +5337,14 @@
           <w:sz w:val="24"/>
           <w:szCs w:val="24"/>
         </w:rPr>
-        <w:t>podatke</w:t>
+        <w:t>poda</w:t>
+      </w:r>
+      <w:r>
+        <w:rPr>
+          <w:sz w:val="24"/>
+          <w:szCs w:val="24"/>
+        </w:rPr>
+        <w:t>ci</w:t>
       </w:r>
       <w:proofErr w:type="spellEnd"/>
       <w:r>
@@ -5421,14 +5399,7 @@
           <w:sz w:val="24"/>
           <w:szCs w:val="24"/>
         </w:rPr>
-        <w:t>već</w:t>
-      </w:r>
-      <w:r>
-        <w:rPr>
-          <w:sz w:val="24"/>
-          <w:szCs w:val="24"/>
-        </w:rPr>
-        <w:t>a</w:t>
+        <w:t>veća</w:t>
       </w:r>
       <w:proofErr w:type="spellEnd"/>
       <w:r>
@@ -10541,22 +10512,7 @@
           <w:sz w:val="24"/>
           <w:szCs w:val="24"/>
         </w:rPr>
-        <w:t xml:space="preserve">Žalbe </w:t>
-      </w:r>
-      <w:r>
-        <w:rPr>
-          <w:sz w:val="24"/>
-          <w:szCs w:val="24"/>
-          <w:lang/>
-        </w:rPr>
-        <w:t xml:space="preserve">-&gt; recimo da imamo 25% posto </w:t>
-      </w:r>
-      <w:r>
-        <w:rPr>
-          <w:sz w:val="24"/>
-          <w:szCs w:val="24"/>
-        </w:rPr>
-        <w:t xml:space="preserve">žalbi na sve rezervacije, odnosno ukupan broj od 15 miliona. Kako jedna žalba zauzima oko 3.5kb, dobijamo ukupan iznos od </w:t>
+        <w:t xml:space="preserve">Žalbe -&gt; recimo da imamo 25% posto žalbi na sve rezervacije, odnosno ukupan broj od 15 miliona. Kako jedna žalba zauzima oko 3.5kb, dobijamo ukupan iznos od </w:t>
       </w:r>
       <w:proofErr w:type="spellStart"/>
       <w:r>
@@ -10626,16 +10582,8 @@
         <w:rPr>
           <w:sz w:val="24"/>
           <w:szCs w:val="24"/>
-          <w:lang/>
-        </w:rPr>
-        <w:t xml:space="preserve"> na </w:t>
-      </w:r>
-      <w:r>
-        <w:rPr>
-          <w:sz w:val="24"/>
-          <w:szCs w:val="24"/>
-        </w:rPr>
-        <w:t>žalbu</w:t>
+        </w:rPr>
+        <w:t xml:space="preserve"> na žalbu</w:t>
       </w:r>
       <w:r>
         <w:rPr>
@@ -10741,24 +10689,8 @@
         <w:rPr>
           <w:sz w:val="24"/>
           <w:szCs w:val="24"/>
-          <w:lang/>
-        </w:rPr>
-        <w:t xml:space="preserve">uzmimo da </w:t>
-      </w:r>
-      <w:r>
-        <w:rPr>
-          <w:sz w:val="24"/>
-          <w:szCs w:val="24"/>
-        </w:rPr>
-        <w:t>će svaka druga rezervacija imati svoj izveštaj i da je za skladištenje jednog izveštaja potrebno oko 2kb. Ukupno dobijamo 6</w:t>
-      </w:r>
-      <w:r>
-        <w:rPr>
-          <w:sz w:val="24"/>
-          <w:szCs w:val="24"/>
-          <w:lang/>
-        </w:rPr>
-        <w:t xml:space="preserve">*5*1000000*2kb  = </w:t>
+        </w:rPr>
+        <w:t xml:space="preserve">uzmimo da će svaka druga rezervacija imati svoj izveštaj i da je za skladištenje jednog izveštaja potrebno oko 2kb. Ukupno dobijamo 6*5*1000000*2kb  = </w:t>
       </w:r>
       <w:r>
         <w:rPr>
@@ -10766,7 +10698,6 @@
           <w:bCs/>
           <w:sz w:val="24"/>
           <w:szCs w:val="24"/>
-          <w:lang/>
         </w:rPr>
         <w:t>60gb</w:t>
       </w:r>
@@ -10943,7 +10874,25 @@
           <w:sz w:val="24"/>
           <w:szCs w:val="24"/>
         </w:rPr>
-        <w:t>2.8tb</w:t>
+        <w:t>2.</w:t>
+      </w:r>
+      <w:r>
+        <w:rPr>
+          <w:b/>
+          <w:bCs/>
+          <w:sz w:val="24"/>
+          <w:szCs w:val="24"/>
+        </w:rPr>
+        <w:t>3</w:t>
+      </w:r>
+      <w:r>
+        <w:rPr>
+          <w:b/>
+          <w:bCs/>
+          <w:sz w:val="24"/>
+          <w:szCs w:val="24"/>
+        </w:rPr>
+        <w:t>tb</w:t>
       </w:r>
       <w:r>
         <w:rPr>
@@ -17279,24 +17228,14 @@
       <w:r>
         <w:t xml:space="preserve"> </w:t>
       </w:r>
-      <w:r>
-        <w:fldChar w:fldCharType="begin"/>
-      </w:r>
-      <w:r>
-        <w:instrText xml:space="preserve"> SEQ Slika \* ARABIC </w:instrText>
-      </w:r>
-      <w:r>
-        <w:fldChar w:fldCharType="separate"/>
-      </w:r>
-      <w:r>
-        <w:rPr>
-          <w:noProof/>
-        </w:rPr>
-        <w:t>2</w:t>
-      </w:r>
-      <w:r>
-        <w:fldChar w:fldCharType="end"/>
-      </w:r>
+      <w:fldSimple w:instr=" SEQ Slika \* ARABIC ">
+        <w:r>
+          <w:rPr>
+            <w:noProof/>
+          </w:rPr>
+          <w:t>2</w:t>
+        </w:r>
+      </w:fldSimple>
       <w:r>
         <w:t xml:space="preserve">: </w:t>
       </w:r>
@@ -17617,15 +17556,6 @@
   </w:abstractNum>
   <w:num w:numId="1" w16cid:durableId="1647315255">
     <w:abstractNumId w:val="0"/>
-    <w:lvlOverride w:ilvl="0"/>
-    <w:lvlOverride w:ilvl="1"/>
-    <w:lvlOverride w:ilvl="2"/>
-    <w:lvlOverride w:ilvl="3"/>
-    <w:lvlOverride w:ilvl="4"/>
-    <w:lvlOverride w:ilvl="5"/>
-    <w:lvlOverride w:ilvl="6"/>
-    <w:lvlOverride w:ilvl="7"/>
-    <w:lvlOverride w:ilvl="8"/>
   </w:num>
 </w:numbering>
 </file>
@@ -18553,6 +18483,12 @@
 </file>
 
 <file path=customXml/item1.xml><?xml version="1.0" encoding="utf-8"?>
+<p:properties xmlns:p="http://schemas.microsoft.com/office/2006/metadata/properties" xmlns:xsi="http://www.w3.org/2001/XMLSchema-instance" xmlns:pc="http://schemas.microsoft.com/office/infopath/2007/PartnerControls">
+  <documentManagement/>
+</p:properties>
+</file>
+
+<file path=customXml/item2.xml><?xml version="1.0" encoding="utf-8"?>
 <?mso-contentType ?>
 <FormTemplates xmlns="http://schemas.microsoft.com/sharepoint/v3/contenttype/forms">
   <Display>DocumentLibraryForm</Display>
@@ -18561,17 +18497,7 @@
 </FormTemplates>
 </file>
 
-<file path=customXml/item2.xml><?xml version="1.0" encoding="utf-8"?>
-<p:properties xmlns:p="http://schemas.microsoft.com/office/2006/metadata/properties" xmlns:xsi="http://www.w3.org/2001/XMLSchema-instance" xmlns:pc="http://schemas.microsoft.com/office/infopath/2007/PartnerControls">
-  <documentManagement/>
-</p:properties>
-</file>
-
 <file path=customXml/item3.xml><?xml version="1.0" encoding="utf-8"?>
-<b:Sources xmlns:b="http://schemas.openxmlformats.org/officeDocument/2006/bibliography" xmlns="http://schemas.openxmlformats.org/officeDocument/2006/bibliography" SelectedStyle="\APASixthEditionOfficeOnline.xsl" StyleName="APA" Version="6"/>
-</file>
-
-<file path=customXml/item4.xml><?xml version="1.0" encoding="utf-8"?>
 <ct:contentTypeSchema xmlns:ct="http://schemas.microsoft.com/office/2006/metadata/contentType" xmlns:ma="http://schemas.microsoft.com/office/2006/metadata/properties/metaAttributes" ct:_="" ma:_="" ma:contentTypeName="Document" ma:contentTypeID="0x010100EC8D53D50149ED46B0F604B0AB1C9166" ma:contentTypeVersion="2" ma:contentTypeDescription="Create a new document." ma:contentTypeScope="" ma:versionID="e00fb283e30c1bc129d046fb6db50304">
   <xsd:schema xmlns:xsd="http://www.w3.org/2001/XMLSchema" xmlns:xs="http://www.w3.org/2001/XMLSchema" xmlns:p="http://schemas.microsoft.com/office/2006/metadata/properties" xmlns:ns2="099c3577-e85a-493f-8859-968d4095d846" targetNamespace="http://schemas.microsoft.com/office/2006/metadata/properties" ma:root="true" ma:fieldsID="8831c9d1d31e19a110dc17ffb581169f" ns2:_="">
     <xsd:import namespace="099c3577-e85a-493f-8859-968d4095d846"/>
@@ -18703,15 +18629,11 @@
 </ct:contentTypeSchema>
 </file>
 
-<file path=customXml/itemProps1.xml><?xml version="1.0" encoding="utf-8"?>
-<ds:datastoreItem xmlns:ds="http://schemas.openxmlformats.org/officeDocument/2006/customXml" ds:itemID="{21C6EA8A-3FA5-4C01-BAC7-E288C3916C3C}">
-  <ds:schemaRefs>
-    <ds:schemaRef ds:uri="http://schemas.microsoft.com/sharepoint/v3/contenttype/forms"/>
-  </ds:schemaRefs>
-</ds:datastoreItem>
+<file path=customXml/item4.xml><?xml version="1.0" encoding="utf-8"?>
+<b:Sources xmlns:b="http://schemas.openxmlformats.org/officeDocument/2006/bibliography" xmlns="http://schemas.openxmlformats.org/officeDocument/2006/bibliography" SelectedStyle="\APASixthEditionOfficeOnline.xsl" StyleName="APA" Version="6"/>
 </file>
 
-<file path=customXml/itemProps2.xml><?xml version="1.0" encoding="utf-8"?>
+<file path=customXml/itemProps1.xml><?xml version="1.0" encoding="utf-8"?>
 <ds:datastoreItem xmlns:ds="http://schemas.openxmlformats.org/officeDocument/2006/customXml" ds:itemID="{8E427AB9-8A67-4C95-B602-1C1DF50939D9}">
   <ds:schemaRefs>
     <ds:schemaRef ds:uri="http://schemas.microsoft.com/office/2006/metadata/properties"/>
@@ -18720,15 +18642,15 @@
 </ds:datastoreItem>
 </file>
 
-<file path=customXml/itemProps3.xml><?xml version="1.0" encoding="utf-8"?>
-<ds:datastoreItem xmlns:ds="http://schemas.openxmlformats.org/officeDocument/2006/customXml" ds:itemID="{C00FB766-E553-4A1B-8469-42EE6871D1AE}">
+<file path=customXml/itemProps2.xml><?xml version="1.0" encoding="utf-8"?>
+<ds:datastoreItem xmlns:ds="http://schemas.openxmlformats.org/officeDocument/2006/customXml" ds:itemID="{21C6EA8A-3FA5-4C01-BAC7-E288C3916C3C}">
   <ds:schemaRefs>
-    <ds:schemaRef ds:uri="http://schemas.openxmlformats.org/officeDocument/2006/bibliography"/>
+    <ds:schemaRef ds:uri="http://schemas.microsoft.com/sharepoint/v3/contenttype/forms"/>
   </ds:schemaRefs>
 </ds:datastoreItem>
 </file>
 
-<file path=customXml/itemProps4.xml><?xml version="1.0" encoding="utf-8"?>
+<file path=customXml/itemProps3.xml><?xml version="1.0" encoding="utf-8"?>
 <ds:datastoreItem xmlns:ds="http://schemas.openxmlformats.org/officeDocument/2006/customXml" ds:itemID="{AEC137B7-DE8B-4AF1-B718-CBE39579212C}">
   <ds:schemaRefs>
     <ds:schemaRef ds:uri="http://schemas.microsoft.com/office/2006/metadata/contentType"/>
@@ -18744,4 +18666,12 @@
     <ds:schemaRef ds:uri="http://schemas.microsoft.com/internal/obd"/>
   </ds:schemaRefs>
 </ds:datastoreItem>
+</file>
+
+<file path=customXml/itemProps4.xml><?xml version="1.0" encoding="utf-8"?>
+<ds:datastoreItem xmlns:ds="http://schemas.openxmlformats.org/officeDocument/2006/customXml" ds:itemID="{C00FB766-E553-4A1B-8469-42EE6871D1AE}">
+  <ds:schemaRefs>
+    <ds:schemaRef ds:uri="http://schemas.openxmlformats.org/officeDocument/2006/bibliography"/>
+  </ds:schemaRefs>
+</ds:datastoreItem>
 </file>
</xml_diff>